<commit_message>
Model dictionary, data dicitonary, Klassediagram, sequantiediagram gefixt en af! PLanning bijgwerwkt
;)
</commit_message>
<xml_diff>
--- a/Documentatie/Kerntaak-1/1.4.11 Modeldictionary/2017-02-22_modeldictionary_V0.1.docx
+++ b/Documentatie/Kerntaak-1/1.4.11 Modeldictionary/2017-02-22_modeldictionary_V0.1.docx
@@ -732,13 +732,130 @@
           <w:r>
             <w:fldChar w:fldCharType="separate"/>
           </w:r>
-          <w:hyperlink w:anchor="_Toc475627753" w:history="1">
+          <w:bookmarkStart w:id="0" w:name="_GoBack"/>
+          <w:bookmarkEnd w:id="0"/>
+          <w:r>
+            <w:rPr>
+              <w:rStyle w:val="Hyperlink"/>
+              <w:noProof/>
+            </w:rPr>
+            <w:fldChar w:fldCharType="begin"/>
+          </w:r>
+          <w:r>
+            <w:rPr>
+              <w:rStyle w:val="Hyperlink"/>
+              <w:noProof/>
+            </w:rPr>
+            <w:instrText xml:space="preserve"> </w:instrText>
+          </w:r>
+          <w:r>
+            <w:rPr>
+              <w:noProof/>
+            </w:rPr>
+            <w:instrText>HYPERLINK \l "_Toc475654813"</w:instrText>
+          </w:r>
+          <w:r>
+            <w:rPr>
+              <w:rStyle w:val="Hyperlink"/>
+              <w:noProof/>
+            </w:rPr>
+            <w:instrText xml:space="preserve"> </w:instrText>
+          </w:r>
+          <w:r>
+            <w:rPr>
+              <w:rStyle w:val="Hyperlink"/>
+              <w:noProof/>
+            </w:rPr>
+          </w:r>
+          <w:r>
+            <w:rPr>
+              <w:rStyle w:val="Hyperlink"/>
+              <w:noProof/>
+            </w:rPr>
+            <w:fldChar w:fldCharType="separate"/>
+          </w:r>
+          <w:r>
+            <w:rPr>
+              <w:rStyle w:val="Hyperlink"/>
+              <w:noProof/>
+            </w:rPr>
+            <w:t>Inleiding</w:t>
+          </w:r>
+          <w:r>
+            <w:rPr>
+              <w:noProof/>
+              <w:webHidden/>
+            </w:rPr>
+            <w:tab/>
+          </w:r>
+          <w:r>
+            <w:rPr>
+              <w:noProof/>
+              <w:webHidden/>
+            </w:rPr>
+            <w:fldChar w:fldCharType="begin"/>
+          </w:r>
+          <w:r>
+            <w:rPr>
+              <w:noProof/>
+              <w:webHidden/>
+            </w:rPr>
+            <w:instrText xml:space="preserve"> PAGEREF _Toc475654813 \h </w:instrText>
+          </w:r>
+          <w:r>
+            <w:rPr>
+              <w:noProof/>
+              <w:webHidden/>
+            </w:rPr>
+          </w:r>
+          <w:r>
+            <w:rPr>
+              <w:noProof/>
+              <w:webHidden/>
+            </w:rPr>
+            <w:fldChar w:fldCharType="separate"/>
+          </w:r>
+          <w:r>
+            <w:rPr>
+              <w:noProof/>
+              <w:webHidden/>
+            </w:rPr>
+            <w:t>2</w:t>
+          </w:r>
+          <w:r>
+            <w:rPr>
+              <w:noProof/>
+              <w:webHidden/>
+            </w:rPr>
+            <w:fldChar w:fldCharType="end"/>
+          </w:r>
+          <w:r>
+            <w:rPr>
+              <w:rStyle w:val="Hyperlink"/>
+              <w:noProof/>
+            </w:rPr>
+            <w:fldChar w:fldCharType="end"/>
+          </w:r>
+        </w:p>
+        <w:p>
+          <w:pPr>
+            <w:pStyle w:val="Inhopg1"/>
+            <w:tabs>
+              <w:tab w:val="right" w:leader="dot" w:pos="9062"/>
+            </w:tabs>
+            <w:rPr>
+              <w:rFonts w:cstheme="minorBidi"/>
+              <w:noProof/>
+              <w:lang w:val="nl-NL" w:eastAsia="nl-NL"/>
+            </w:rPr>
+          </w:pPr>
+          <w:hyperlink w:anchor="_Toc475654814" w:history="1">
             <w:r>
               <w:rPr>
                 <w:rStyle w:val="Hyperlink"/>
                 <w:noProof/>
               </w:rPr>
-              <w:t>Inleiding</w:t>
+              <w:t>Achtergrondinformatie</w:t>
             </w:r>
             <w:r>
               <w:rPr>
@@ -759,7 +876,7 @@
                 <w:noProof/>
                 <w:webHidden/>
               </w:rPr>
-              <w:instrText xml:space="preserve"> PAGEREF _Toc475627753 \h </w:instrText>
+              <w:instrText xml:space="preserve"> PAGEREF _Toc475654814 \h </w:instrText>
             </w:r>
             <w:r>
               <w:rPr>
@@ -779,7 +896,7 @@
                 <w:noProof/>
                 <w:webHidden/>
               </w:rPr>
-              <w:t>2</w:t>
+              <w:t>3</w:t>
             </w:r>
             <w:r>
               <w:rPr>
@@ -802,13 +919,13 @@
               <w:lang w:val="nl-NL" w:eastAsia="nl-NL"/>
             </w:rPr>
           </w:pPr>
-          <w:hyperlink w:anchor="_Toc475627754" w:history="1">
+          <w:hyperlink w:anchor="_Toc475654815" w:history="1">
             <w:r>
               <w:rPr>
                 <w:rStyle w:val="Hyperlink"/>
                 <w:noProof/>
               </w:rPr>
-              <w:t>Achtergrondinformatie</w:t>
+              <w:t>Resultaten van klasse selectie</w:t>
             </w:r>
             <w:r>
               <w:rPr>
@@ -829,7 +946,7 @@
                 <w:noProof/>
                 <w:webHidden/>
               </w:rPr>
-              <w:instrText xml:space="preserve"> PAGEREF _Toc475627754 \h </w:instrText>
+              <w:instrText xml:space="preserve"> PAGEREF _Toc475654815 \h </w:instrText>
             </w:r>
             <w:r>
               <w:rPr>
@@ -849,7 +966,7 @@
                 <w:noProof/>
                 <w:webHidden/>
               </w:rPr>
-              <w:t>3</w:t>
+              <w:t>4</w:t>
             </w:r>
             <w:r>
               <w:rPr>
@@ -872,13 +989,13 @@
               <w:lang w:val="nl-NL" w:eastAsia="nl-NL"/>
             </w:rPr>
           </w:pPr>
-          <w:hyperlink w:anchor="_Toc475627755" w:history="1">
+          <w:hyperlink w:anchor="_Toc475654816" w:history="1">
             <w:r>
               <w:rPr>
                 <w:rStyle w:val="Hyperlink"/>
                 <w:noProof/>
               </w:rPr>
-              <w:t>Resultaten van klasse selectie</w:t>
+              <w:t>Modeldictionary</w:t>
             </w:r>
             <w:r>
               <w:rPr>
@@ -899,7 +1016,7 @@
                 <w:noProof/>
                 <w:webHidden/>
               </w:rPr>
-              <w:instrText xml:space="preserve"> PAGEREF _Toc475627755 \h </w:instrText>
+              <w:instrText xml:space="preserve"> PAGEREF _Toc475654816 \h </w:instrText>
             </w:r>
             <w:r>
               <w:rPr>
@@ -919,7 +1036,7 @@
                 <w:noProof/>
                 <w:webHidden/>
               </w:rPr>
-              <w:t>4</w:t>
+              <w:t>5</w:t>
             </w:r>
             <w:r>
               <w:rPr>
@@ -942,13 +1059,13 @@
               <w:lang w:val="nl-NL" w:eastAsia="nl-NL"/>
             </w:rPr>
           </w:pPr>
-          <w:hyperlink w:anchor="_Toc475627756" w:history="1">
+          <w:hyperlink w:anchor="_Toc475654817" w:history="1">
             <w:r>
               <w:rPr>
                 <w:rStyle w:val="Hyperlink"/>
                 <w:noProof/>
               </w:rPr>
-              <w:t>Modeldictionary</w:t>
+              <w:t>Revisie</w:t>
             </w:r>
             <w:r>
               <w:rPr>
@@ -969,7 +1086,7 @@
                 <w:noProof/>
                 <w:webHidden/>
               </w:rPr>
-              <w:instrText xml:space="preserve"> PAGEREF _Toc475627756 \h </w:instrText>
+              <w:instrText xml:space="preserve"> PAGEREF _Toc475654817 \h </w:instrText>
             </w:r>
             <w:r>
               <w:rPr>
@@ -989,77 +1106,7 @@
                 <w:noProof/>
                 <w:webHidden/>
               </w:rPr>
-              <w:t>5</w:t>
-            </w:r>
-            <w:r>
-              <w:rPr>
-                <w:noProof/>
-                <w:webHidden/>
-              </w:rPr>
-              <w:fldChar w:fldCharType="end"/>
-            </w:r>
-          </w:hyperlink>
-        </w:p>
-        <w:p>
-          <w:pPr>
-            <w:pStyle w:val="Inhopg1"/>
-            <w:tabs>
-              <w:tab w:val="right" w:leader="dot" w:pos="9062"/>
-            </w:tabs>
-            <w:rPr>
-              <w:rFonts w:cstheme="minorBidi"/>
-              <w:noProof/>
-              <w:lang w:val="nl-NL" w:eastAsia="nl-NL"/>
-            </w:rPr>
-          </w:pPr>
-          <w:hyperlink w:anchor="_Toc475627757" w:history="1">
-            <w:r>
-              <w:rPr>
-                <w:rStyle w:val="Hyperlink"/>
-                <w:noProof/>
-              </w:rPr>
-              <w:t>Revisie</w:t>
-            </w:r>
-            <w:r>
-              <w:rPr>
-                <w:noProof/>
-                <w:webHidden/>
-              </w:rPr>
-              <w:tab/>
-            </w:r>
-            <w:r>
-              <w:rPr>
-                <w:noProof/>
-                <w:webHidden/>
-              </w:rPr>
-              <w:fldChar w:fldCharType="begin"/>
-            </w:r>
-            <w:r>
-              <w:rPr>
-                <w:noProof/>
-                <w:webHidden/>
-              </w:rPr>
-              <w:instrText xml:space="preserve"> PAGEREF _Toc475627757 \h </w:instrText>
-            </w:r>
-            <w:r>
-              <w:rPr>
-                <w:noProof/>
-                <w:webHidden/>
-              </w:rPr>
-            </w:r>
-            <w:r>
-              <w:rPr>
-                <w:noProof/>
-                <w:webHidden/>
-              </w:rPr>
-              <w:fldChar w:fldCharType="separate"/>
-            </w:r>
-            <w:r>
-              <w:rPr>
-                <w:noProof/>
-                <w:webHidden/>
-              </w:rPr>
-              <w:t>6</w:t>
+              <w:t>7</w:t>
             </w:r>
             <w:r>
               <w:rPr>
@@ -1091,12 +1138,12 @@
       <w:pPr>
         <w:pStyle w:val="Kop1"/>
       </w:pPr>
-      <w:bookmarkStart w:id="0" w:name="_Toc475627753"/>
+      <w:bookmarkStart w:id="1" w:name="_Toc475654813"/>
       <w:r>
         <w:lastRenderedPageBreak/>
         <w:t>Inleiding</w:t>
       </w:r>
-      <w:bookmarkEnd w:id="0"/>
+      <w:bookmarkEnd w:id="1"/>
     </w:p>
     <w:p>
       <w:r>
@@ -1128,12 +1175,12 @@
       <w:pPr>
         <w:pStyle w:val="Kop1"/>
       </w:pPr>
-      <w:bookmarkStart w:id="1" w:name="_Toc475627754"/>
+      <w:bookmarkStart w:id="2" w:name="_Toc475654814"/>
       <w:r>
         <w:lastRenderedPageBreak/>
         <w:t>Achtergrondinformatie</w:t>
       </w:r>
-      <w:bookmarkEnd w:id="1"/>
+      <w:bookmarkEnd w:id="2"/>
     </w:p>
     <w:p>
       <w:r>
@@ -1453,12 +1500,12 @@
       <w:pPr>
         <w:pStyle w:val="Kop1"/>
       </w:pPr>
-      <w:bookmarkStart w:id="2" w:name="_Toc475627755"/>
+      <w:bookmarkStart w:id="3" w:name="_Toc475654815"/>
       <w:r>
         <w:lastRenderedPageBreak/>
         <w:t>Resultaten van klasse selectie</w:t>
       </w:r>
-      <w:bookmarkEnd w:id="2"/>
+      <w:bookmarkEnd w:id="3"/>
     </w:p>
     <w:tbl>
       <w:tblPr>
@@ -1964,19 +2011,16 @@
       <w:pPr>
         <w:pStyle w:val="Kop1"/>
       </w:pPr>
-      <w:bookmarkStart w:id="3" w:name="_Toc475627756"/>
+      <w:bookmarkStart w:id="4" w:name="_Toc475654816"/>
       <w:r>
         <w:lastRenderedPageBreak/>
         <w:t>Modeldictionary</w:t>
       </w:r>
-      <w:bookmarkEnd w:id="3"/>
+      <w:bookmarkEnd w:id="4"/>
     </w:p>
     <w:p>
       <w:r>
-        <w:t xml:space="preserve">Dit is het resultaat van het </w:t>
-      </w:r>
-      <w:r>
-        <w:t>resultaten van klasse selectie.</w:t>
+        <w:t>Dit is het resultaat van het resultaten van klasse selectie.</w:t>
       </w:r>
     </w:p>
     <w:tbl>
@@ -2202,8 +2246,6 @@
             <w:tcW w:w="4505" w:type="dxa"/>
           </w:tcPr>
           <w:p>
-            <w:bookmarkStart w:id="4" w:name="_GoBack"/>
-            <w:bookmarkEnd w:id="4"/>
             <w:r>
               <w:t>Categorie</w:t>
             </w:r>
@@ -2248,19 +2290,7 @@
           </w:tcPr>
           <w:p>
             <w:r>
-              <w:t xml:space="preserve">Hieronder valt </w:t>
-            </w:r>
-            <w:r>
-              <w:t>nieuwsverhalen</w:t>
-            </w:r>
-            <w:r>
-              <w:t xml:space="preserve"> die geweest zijn worden gepubliceerd. Bijvoorbeeld “E-Division is opgericht”. Ook valt hieronder automerken en modellen.</w:t>
-            </w:r>
-            <w:r>
-              <w:t xml:space="preserve"> </w:t>
-            </w:r>
-            <w:r>
-              <w:t>Het valt onder Pagina, aangezien dit een structuur in een pagina is.</w:t>
+              <w:t>Hieronder valt nieuwsverhalen die geweest zijn worden gepubliceerd. Bijvoorbeeld “E-Division is opgericht”. Ook valt hieronder automerken en modellen. Het valt onder Pagina, aangezien dit een structuur in een pagina is.</w:t>
             </w:r>
           </w:p>
         </w:tc>
@@ -2282,10 +2312,7 @@
           </w:tcPr>
           <w:p>
             <w:r>
-              <w:t>Verhalen die geweest zijn worden gepubliceerd. Bijvoorbeeld “E-Division is opgericht”.</w:t>
-            </w:r>
-            <w:r>
-              <w:t xml:space="preserve"> Hierin betreft het individuele nieuws.</w:t>
+              <w:t>Verhalen die geweest zijn worden gepubliceerd. Bijvoorbeeld “E-Division is opgericht”. Hierin betreft het individuele nieuws.</w:t>
             </w:r>
           </w:p>
         </w:tc>
@@ -2307,19 +2334,7 @@
           </w:tcPr>
           <w:p>
             <w:r>
-              <w:t>Merk bestaat uit de namen van bedrijven, in dit applicatie gaat het over automerken.</w:t>
-            </w:r>
-            <w:r>
-              <w:t xml:space="preserve"> </w:t>
-            </w:r>
-            <w:r>
-              <w:t xml:space="preserve">Hierin betreft het individuele </w:t>
-            </w:r>
-            <w:r>
-              <w:t>Merk</w:t>
-            </w:r>
-            <w:r>
-              <w:t>.</w:t>
+              <w:t>Merk bestaat uit de namen van bedrijven, in dit applicatie gaat het over automerken. Hierin betreft het individuele Merk.</w:t>
             </w:r>
           </w:p>
         </w:tc>
@@ -2341,19 +2356,7 @@
           </w:tcPr>
           <w:p>
             <w:r>
-              <w:t>Modellen bestaat uit de producten van bedrijven, in dit applicatie gaat het over automerken.</w:t>
-            </w:r>
-            <w:r>
-              <w:t xml:space="preserve"> </w:t>
-            </w:r>
-            <w:r>
-              <w:t xml:space="preserve">Hierin betreft het individuele </w:t>
-            </w:r>
-            <w:r>
-              <w:t>model</w:t>
-            </w:r>
-            <w:r>
-              <w:t>.</w:t>
+              <w:t>Modellen bestaat uit de producten van bedrijven, in dit applicatie gaat het over automerken. Hierin betreft het individuele model.</w:t>
             </w:r>
           </w:p>
         </w:tc>
@@ -2398,21 +2401,13 @@
       </w:r>
     </w:p>
     <w:p>
-      <w:pPr>
-        <w:rPr>
-          <w:rFonts w:eastAsiaTheme="majorEastAsia" w:cstheme="majorBidi"/>
-          <w:color w:val="2E74B5" w:themeColor="accent1" w:themeShade="BF"/>
-          <w:sz w:val="32"/>
-          <w:szCs w:val="32"/>
-        </w:rPr>
-      </w:pPr>
       <w:r>
         <w:rPr>
           <w:noProof/>
           <w:lang w:eastAsia="nl-NL"/>
         </w:rPr>
         <w:drawing>
-          <wp:inline distT="0" distB="0" distL="0" distR="0" wp14:anchorId="39A06B39" wp14:editId="287DA9A5">
+          <wp:inline distT="0" distB="0" distL="0" distR="0" wp14:anchorId="7DE193D4" wp14:editId="51F12A0B">
             <wp:extent cx="5760720" cy="2522855"/>
             <wp:effectExtent l="0" t="0" r="0" b="0"/>
             <wp:docPr id="2" name="Afbeelding 2"/>
@@ -2447,6 +2442,71 @@
           </wp:inline>
         </w:drawing>
       </w:r>
+    </w:p>
+    <w:p>
+      <w:r>
+        <w:t>Tweede klassendiagram meer classes waardoor er relaties zijn en aangehouden aan het 2</w:t>
+      </w:r>
+      <w:r>
+        <w:rPr>
+          <w:vertAlign w:val="superscript"/>
+        </w:rPr>
+        <w:t>e</w:t>
+      </w:r>
+      <w:r>
+        <w:t xml:space="preserve"> tabel zoals hierboven beschreven.</w:t>
+      </w:r>
+    </w:p>
+    <w:p>
+      <w:pPr>
+        <w:rPr>
+          <w:rFonts w:eastAsiaTheme="majorEastAsia" w:cstheme="majorBidi"/>
+          <w:color w:val="2E74B5" w:themeColor="accent1" w:themeShade="BF"/>
+          <w:sz w:val="32"/>
+          <w:szCs w:val="32"/>
+        </w:rPr>
+      </w:pPr>
+      <w:r>
+        <w:rPr>
+          <w:noProof/>
+          <w:lang w:eastAsia="nl-NL"/>
+        </w:rPr>
+        <w:drawing>
+          <wp:inline distT="0" distB="0" distL="0" distR="0" wp14:anchorId="2BE6D5EB" wp14:editId="51A95DC1">
+            <wp:extent cx="5570220" cy="5121999"/>
+            <wp:effectExtent l="0" t="0" r="0" b="2540"/>
+            <wp:docPr id="3" name="Afbeelding 3"/>
+            <wp:cNvGraphicFramePr>
+              <a:graphicFrameLocks xmlns:a="http://schemas.openxmlformats.org/drawingml/2006/main" noChangeAspect="1"/>
+            </wp:cNvGraphicFramePr>
+            <a:graphic xmlns:a="http://schemas.openxmlformats.org/drawingml/2006/main">
+              <a:graphicData uri="http://schemas.openxmlformats.org/drawingml/2006/picture">
+                <pic:pic xmlns:pic="http://schemas.openxmlformats.org/drawingml/2006/picture">
+                  <pic:nvPicPr>
+                    <pic:cNvPr id="1" name=""/>
+                    <pic:cNvPicPr/>
+                  </pic:nvPicPr>
+                  <pic:blipFill>
+                    <a:blip r:embed="rId10"/>
+                    <a:stretch>
+                      <a:fillRect/>
+                    </a:stretch>
+                  </pic:blipFill>
+                  <pic:spPr>
+                    <a:xfrm>
+                      <a:off x="0" y="0"/>
+                      <a:ext cx="5611078" cy="5159570"/>
+                    </a:xfrm>
+                    <a:prstGeom prst="rect">
+                      <a:avLst/>
+                    </a:prstGeom>
+                  </pic:spPr>
+                </pic:pic>
+              </a:graphicData>
+            </a:graphic>
+          </wp:inline>
+        </w:drawing>
+      </w:r>
       <w:r>
         <w:br w:type="page"/>
       </w:r>
@@ -2455,7 +2515,7 @@
       <w:pPr>
         <w:pStyle w:val="Kop1"/>
       </w:pPr>
-      <w:bookmarkStart w:id="5" w:name="_Toc475627757"/>
+      <w:bookmarkStart w:id="5" w:name="_Toc475654817"/>
       <w:r>
         <w:lastRenderedPageBreak/>
         <w:t>Revisie</w:t>
@@ -2618,6 +2678,12 @@
               </w:rPr>
               <w:t>Kopjes toegevoegd en content toe gevoegd</w:t>
             </w:r>
+            <w:r>
+              <w:rPr>
+                <w:lang w:eastAsia="nl-NL"/>
+              </w:rPr>
+              <w:t>.</w:t>
+            </w:r>
           </w:p>
         </w:tc>
         <w:tc>
@@ -2763,7 +2829,7 @@
       </w:r>
     </w:p>
     <w:sectPr>
-      <w:footerReference w:type="default" r:id="rId10"/>
+      <w:footerReference w:type="default" r:id="rId11"/>
       <w:pgSz w:w="11906" w:h="16838"/>
       <w:pgMar w:top="1417" w:right="1417" w:bottom="1417" w:left="1417" w:header="708" w:footer="708" w:gutter="0"/>
       <w:pgNumType w:start="0"/>
@@ -4141,7 +4207,7 @@
 </file>
 
 <file path=customXml/itemProps2.xml><?xml version="1.0" encoding="utf-8"?>
-<ds:datastoreItem xmlns:ds="http://schemas.openxmlformats.org/officeDocument/2006/customXml" ds:itemID="{321090B2-FEEA-4E4A-B816-81598B61E174}">
+<ds:datastoreItem xmlns:ds="http://schemas.openxmlformats.org/officeDocument/2006/customXml" ds:itemID="{2AC29E05-3DD2-4AF5-A101-842180D29B7E}">
   <ds:schemaRefs>
     <ds:schemaRef ds:uri="http://schemas.openxmlformats.org/officeDocument/2006/bibliography"/>
   </ds:schemaRefs>

</xml_diff>